<commit_message>
New EML Metadata Template file
</commit_message>
<xml_diff>
--- a/assets/EML.Metadata.Template.docx
+++ b/assets/EML.Metadata.Template.docx
@@ -74,7 +74,7 @@
         </w:rPr>
         <w:t xml:space="preserve">Data License (pick one): </w:t>
       </w:r>
-      <w:hyperlink r:id="rId4" w:history="1">
+      <w:hyperlink r:id="rId5" w:history="1">
         <w:r>
           <w:rPr>
             <w:rStyle w:val="Hyperlink"/>
@@ -89,7 +89,7 @@
         </w:rPr>
         <w:t xml:space="preserve">, </w:t>
       </w:r>
-      <w:hyperlink r:id="rId5" w:history="1">
+      <w:hyperlink r:id="rId6" w:history="1">
         <w:r>
           <w:rPr>
             <w:rStyle w:val="Hyperlink"/>
@@ -104,7 +104,7 @@
         </w:rPr>
         <w:t xml:space="preserve">, </w:t>
       </w:r>
-      <w:hyperlink r:id="rId6" w:history="1">
+      <w:hyperlink r:id="rId7" w:history="1">
         <w:r>
           <w:rPr>
             <w:rStyle w:val="Hyperlink"/>
@@ -265,7 +265,16 @@
     </w:p>
     <w:p>
       <w:r>
-        <w:t>Note: Abby will be listed as the publisher if she loads the data into the IPT for you and publishes to GBIF and/or OBIS</w:t>
+        <w:t xml:space="preserve">Note: </w:t>
+      </w:r>
+      <w:r>
+        <w:t>Stephen Formel</w:t>
+      </w:r>
+      <w:r>
+        <w:t xml:space="preserve"> will be listed as the publisher if he loads the data into the IPT for you and publishes to GBIF and/or OBIS</w:t>
+      </w:r>
+      <w:r>
+        <w:t>.</w:t>
       </w:r>
     </w:p>
     <w:p>
@@ -281,6 +290,777 @@
     </w:p>
     <w:p>
       <w:pPr>
+        <w:pStyle w:val="Heading3"/>
+      </w:pPr>
+      <w:r>
+        <w:t>For IOOS Regional Associations</w:t>
+      </w:r>
+    </w:p>
+    <w:p>
+      <w:pPr>
+        <w:pStyle w:val="NormalWeb"/>
+        <w:shd w:val="clear" w:color="auto" w:fill="FFFFFF"/>
+        <w:spacing w:before="0" w:beforeAutospacing="0"/>
+        <w:rPr>
+          <w:rFonts w:asciiTheme="minorHAnsi" w:hAnsiTheme="minorHAnsi" w:cstheme="minorHAnsi"/>
+          <w:color w:val="1F2328"/>
+        </w:rPr>
+      </w:pPr>
+      <w:r>
+        <w:rPr>
+          <w:rFonts w:asciiTheme="minorHAnsi" w:hAnsiTheme="minorHAnsi" w:cstheme="minorHAnsi"/>
+          <w:color w:val="1F2328"/>
+        </w:rPr>
+        <w:t>All IOOS Regional Association affiliated datasets should include at least one </w:t>
+      </w:r>
+      <w:r>
+        <w:rPr>
+          <w:rStyle w:val="Strong"/>
+          <w:rFonts w:asciiTheme="minorHAnsi" w:eastAsiaTheme="majorEastAsia" w:hAnsiTheme="minorHAnsi" w:cstheme="minorHAnsi"/>
+          <w:color w:val="1F2328"/>
+        </w:rPr>
+        <w:t>Associated Party</w:t>
+      </w:r>
+      <w:r>
+        <w:rPr>
+          <w:rFonts w:asciiTheme="minorHAnsi" w:hAnsiTheme="minorHAnsi" w:cstheme="minorHAnsi"/>
+          <w:color w:val="1F2328"/>
+        </w:rPr>
+        <w:t xml:space="preserve"> which lists the proper RA. The RA names must appear the same as they are listed in </w:t>
+      </w:r>
+      <w:proofErr w:type="spellStart"/>
+      <w:r>
+        <w:rPr>
+          <w:rFonts w:asciiTheme="minorHAnsi" w:hAnsiTheme="minorHAnsi" w:cstheme="minorHAnsi"/>
+          <w:color w:val="1F2328"/>
+        </w:rPr>
+        <w:t>OceanExpert</w:t>
+      </w:r>
+      <w:proofErr w:type="spellEnd"/>
+      <w:r>
+        <w:rPr>
+          <w:rFonts w:asciiTheme="minorHAnsi" w:hAnsiTheme="minorHAnsi" w:cstheme="minorHAnsi"/>
+          <w:color w:val="1F2328"/>
+        </w:rPr>
+        <w:t>.</w:t>
+      </w:r>
+      <w:r>
+        <w:rPr>
+          <w:rFonts w:asciiTheme="minorHAnsi" w:hAnsiTheme="minorHAnsi" w:cstheme="minorHAnsi"/>
+          <w:color w:val="1F2328"/>
+        </w:rPr>
+        <w:t xml:space="preserve"> </w:t>
+      </w:r>
+      <w:r>
+        <w:rPr>
+          <w:rFonts w:asciiTheme="minorHAnsi" w:hAnsiTheme="minorHAnsi" w:cstheme="minorHAnsi"/>
+          <w:color w:val="1F2328"/>
+        </w:rPr>
+        <w:t xml:space="preserve">This allows the dataset to show up on the </w:t>
+      </w:r>
+      <w:r>
+        <w:rPr>
+          <w:rFonts w:asciiTheme="minorHAnsi" w:hAnsiTheme="minorHAnsi" w:cstheme="minorHAnsi"/>
+          <w:color w:val="1F2328"/>
+        </w:rPr>
+        <w:t>Regional Association’s</w:t>
+      </w:r>
+      <w:r>
+        <w:rPr>
+          <w:rFonts w:asciiTheme="minorHAnsi" w:hAnsiTheme="minorHAnsi" w:cstheme="minorHAnsi"/>
+          <w:color w:val="1F2328"/>
+        </w:rPr>
+        <w:t xml:space="preserve"> institute dashboard. The metrics for your dataset will be tracked </w:t>
+      </w:r>
+      <w:r>
+        <w:rPr>
+          <w:rFonts w:asciiTheme="minorHAnsi" w:hAnsiTheme="minorHAnsi" w:cstheme="minorHAnsi"/>
+          <w:color w:val="1F2328"/>
+        </w:rPr>
+        <w:t>on</w:t>
+      </w:r>
+      <w:r>
+        <w:rPr>
+          <w:rFonts w:asciiTheme="minorHAnsi" w:hAnsiTheme="minorHAnsi" w:cstheme="minorHAnsi"/>
+          <w:color w:val="1F2328"/>
+        </w:rPr>
+        <w:t xml:space="preserve"> this dashboard.</w:t>
+      </w:r>
+    </w:p>
+    <w:p>
+      <w:pPr>
+        <w:pStyle w:val="NormalWeb"/>
+        <w:shd w:val="clear" w:color="auto" w:fill="FFFFFF"/>
+        <w:spacing w:before="0" w:beforeAutospacing="0"/>
+        <w:rPr>
+          <w:rFonts w:asciiTheme="minorHAnsi" w:hAnsiTheme="minorHAnsi" w:cstheme="minorHAnsi"/>
+          <w:color w:val="1F2328"/>
+        </w:rPr>
+      </w:pPr>
+      <w:r>
+        <w:rPr>
+          <w:rStyle w:val="Emphasis"/>
+          <w:rFonts w:asciiTheme="minorHAnsi" w:hAnsiTheme="minorHAnsi" w:cstheme="minorHAnsi"/>
+          <w:color w:val="1F2328"/>
+        </w:rPr>
+        <w:t>Alaska Ocean Observing System</w:t>
+      </w:r>
+      <w:r>
+        <w:rPr>
+          <w:rFonts w:asciiTheme="minorHAnsi" w:hAnsiTheme="minorHAnsi" w:cstheme="minorHAnsi"/>
+          <w:color w:val="1F2328"/>
+        </w:rPr>
+        <w:br/>
+      </w:r>
+      <w:proofErr w:type="spellStart"/>
+      <w:r>
+        <w:rPr>
+          <w:rFonts w:asciiTheme="minorHAnsi" w:hAnsiTheme="minorHAnsi" w:cstheme="minorHAnsi"/>
+          <w:color w:val="1F2328"/>
+        </w:rPr>
+        <w:t>OceanExpert</w:t>
+      </w:r>
+      <w:proofErr w:type="spellEnd"/>
+      <w:r>
+        <w:rPr>
+          <w:rFonts w:asciiTheme="minorHAnsi" w:hAnsiTheme="minorHAnsi" w:cstheme="minorHAnsi"/>
+          <w:color w:val="1F2328"/>
+        </w:rPr>
+        <w:t>:</w:t>
+      </w:r>
+      <w:r>
+        <w:rPr>
+          <w:rFonts w:asciiTheme="minorHAnsi" w:hAnsiTheme="minorHAnsi" w:cstheme="minorHAnsi"/>
+          <w:color w:val="1F2328"/>
+        </w:rPr>
+        <w:br/>
+        <w:t>OBIS Institute:</w:t>
+      </w:r>
+    </w:p>
+    <w:p>
+      <w:pPr>
+        <w:pStyle w:val="NormalWeb"/>
+        <w:shd w:val="clear" w:color="auto" w:fill="FFFFFF"/>
+        <w:spacing w:before="0" w:beforeAutospacing="0"/>
+        <w:rPr>
+          <w:rFonts w:asciiTheme="minorHAnsi" w:hAnsiTheme="minorHAnsi" w:cstheme="minorHAnsi"/>
+          <w:color w:val="1F2328"/>
+        </w:rPr>
+      </w:pPr>
+      <w:r>
+        <w:rPr>
+          <w:rStyle w:val="Emphasis"/>
+          <w:rFonts w:asciiTheme="minorHAnsi" w:hAnsiTheme="minorHAnsi" w:cstheme="minorHAnsi"/>
+          <w:color w:val="1F2328"/>
+        </w:rPr>
+        <w:t>Caribbean Coastal Ocean Observing System</w:t>
+      </w:r>
+      <w:r>
+        <w:rPr>
+          <w:rFonts w:asciiTheme="minorHAnsi" w:hAnsiTheme="minorHAnsi" w:cstheme="minorHAnsi"/>
+          <w:color w:val="1F2328"/>
+        </w:rPr>
+        <w:br/>
+      </w:r>
+      <w:proofErr w:type="spellStart"/>
+      <w:r>
+        <w:rPr>
+          <w:rFonts w:asciiTheme="minorHAnsi" w:hAnsiTheme="minorHAnsi" w:cstheme="minorHAnsi"/>
+          <w:color w:val="1F2328"/>
+        </w:rPr>
+        <w:t>OceanExpert</w:t>
+      </w:r>
+      <w:proofErr w:type="spellEnd"/>
+      <w:r>
+        <w:rPr>
+          <w:rFonts w:asciiTheme="minorHAnsi" w:hAnsiTheme="minorHAnsi" w:cstheme="minorHAnsi"/>
+          <w:color w:val="1F2328"/>
+        </w:rPr>
+        <w:t>: </w:t>
+      </w:r>
+      <w:hyperlink r:id="rId8" w:history="1">
+        <w:r>
+          <w:rPr>
+            <w:rStyle w:val="Hyperlink"/>
+            <w:rFonts w:asciiTheme="minorHAnsi" w:hAnsiTheme="minorHAnsi" w:cstheme="minorHAnsi"/>
+          </w:rPr>
+          <w:t>https://oceanexpert.org/institution/16063</w:t>
+        </w:r>
+      </w:hyperlink>
+      <w:r>
+        <w:rPr>
+          <w:rFonts w:asciiTheme="minorHAnsi" w:hAnsiTheme="minorHAnsi" w:cstheme="minorHAnsi"/>
+          <w:color w:val="1F2328"/>
+        </w:rPr>
+        <w:br/>
+        <w:t>OBIS Institute: </w:t>
+      </w:r>
+      <w:hyperlink r:id="rId9" w:history="1">
+        <w:r>
+          <w:rPr>
+            <w:rStyle w:val="Hyperlink"/>
+            <w:rFonts w:asciiTheme="minorHAnsi" w:hAnsiTheme="minorHAnsi" w:cstheme="minorHAnsi"/>
+          </w:rPr>
+          <w:t>https://obis.org/institute/16063</w:t>
+        </w:r>
+      </w:hyperlink>
+    </w:p>
+    <w:p>
+      <w:pPr>
+        <w:pStyle w:val="NormalWeb"/>
+        <w:shd w:val="clear" w:color="auto" w:fill="FFFFFF"/>
+        <w:spacing w:before="0" w:beforeAutospacing="0"/>
+        <w:rPr>
+          <w:rFonts w:asciiTheme="minorHAnsi" w:hAnsiTheme="minorHAnsi" w:cstheme="minorHAnsi"/>
+          <w:color w:val="1F2328"/>
+        </w:rPr>
+      </w:pPr>
+      <w:r>
+        <w:rPr>
+          <w:rStyle w:val="Emphasis"/>
+          <w:rFonts w:asciiTheme="minorHAnsi" w:hAnsiTheme="minorHAnsi" w:cstheme="minorHAnsi"/>
+          <w:color w:val="1F2328"/>
+        </w:rPr>
+        <w:t>Central &amp; Northern California Ocean Observing System</w:t>
+      </w:r>
+      <w:r>
+        <w:rPr>
+          <w:rFonts w:asciiTheme="minorHAnsi" w:hAnsiTheme="minorHAnsi" w:cstheme="minorHAnsi"/>
+          <w:color w:val="1F2328"/>
+        </w:rPr>
+        <w:br/>
+      </w:r>
+      <w:proofErr w:type="spellStart"/>
+      <w:r>
+        <w:rPr>
+          <w:rFonts w:asciiTheme="minorHAnsi" w:hAnsiTheme="minorHAnsi" w:cstheme="minorHAnsi"/>
+          <w:color w:val="1F2328"/>
+        </w:rPr>
+        <w:t>OceanExpert</w:t>
+      </w:r>
+      <w:proofErr w:type="spellEnd"/>
+      <w:r>
+        <w:rPr>
+          <w:rFonts w:asciiTheme="minorHAnsi" w:hAnsiTheme="minorHAnsi" w:cstheme="minorHAnsi"/>
+          <w:color w:val="1F2328"/>
+        </w:rPr>
+        <w:t>: </w:t>
+      </w:r>
+      <w:hyperlink r:id="rId10" w:history="1">
+        <w:r>
+          <w:rPr>
+            <w:rStyle w:val="Hyperlink"/>
+            <w:rFonts w:asciiTheme="minorHAnsi" w:hAnsiTheme="minorHAnsi" w:cstheme="minorHAnsi"/>
+          </w:rPr>
+          <w:t>https://oceanexpert.org/institution/23204</w:t>
+        </w:r>
+      </w:hyperlink>
+      <w:r>
+        <w:rPr>
+          <w:rFonts w:asciiTheme="minorHAnsi" w:hAnsiTheme="minorHAnsi" w:cstheme="minorHAnsi"/>
+          <w:color w:val="1F2328"/>
+        </w:rPr>
+        <w:br/>
+        <w:t>OBIS Institute: </w:t>
+      </w:r>
+      <w:hyperlink r:id="rId11" w:history="1">
+        <w:r>
+          <w:rPr>
+            <w:rStyle w:val="Hyperlink"/>
+            <w:rFonts w:asciiTheme="minorHAnsi" w:hAnsiTheme="minorHAnsi" w:cstheme="minorHAnsi"/>
+          </w:rPr>
+          <w:t>https://obis.org/institute/23204</w:t>
+        </w:r>
+      </w:hyperlink>
+    </w:p>
+    <w:p>
+      <w:pPr>
+        <w:pStyle w:val="NormalWeb"/>
+        <w:shd w:val="clear" w:color="auto" w:fill="FFFFFF"/>
+        <w:spacing w:before="0" w:beforeAutospacing="0"/>
+        <w:rPr>
+          <w:rFonts w:asciiTheme="minorHAnsi" w:hAnsiTheme="minorHAnsi" w:cstheme="minorHAnsi"/>
+          <w:color w:val="1F2328"/>
+        </w:rPr>
+      </w:pPr>
+      <w:r>
+        <w:rPr>
+          <w:rStyle w:val="Emphasis"/>
+          <w:rFonts w:asciiTheme="minorHAnsi" w:hAnsiTheme="minorHAnsi" w:cstheme="minorHAnsi"/>
+          <w:color w:val="1F2328"/>
+        </w:rPr>
+        <w:t>Gulf of Mexico Coastal Ocean Observing System</w:t>
+      </w:r>
+      <w:r>
+        <w:rPr>
+          <w:rFonts w:asciiTheme="minorHAnsi" w:hAnsiTheme="minorHAnsi" w:cstheme="minorHAnsi"/>
+          <w:color w:val="1F2328"/>
+        </w:rPr>
+        <w:br/>
+      </w:r>
+      <w:proofErr w:type="spellStart"/>
+      <w:r>
+        <w:rPr>
+          <w:rFonts w:asciiTheme="minorHAnsi" w:hAnsiTheme="minorHAnsi" w:cstheme="minorHAnsi"/>
+          <w:color w:val="1F2328"/>
+        </w:rPr>
+        <w:t>OceanExpert</w:t>
+      </w:r>
+      <w:proofErr w:type="spellEnd"/>
+      <w:r>
+        <w:rPr>
+          <w:rFonts w:asciiTheme="minorHAnsi" w:hAnsiTheme="minorHAnsi" w:cstheme="minorHAnsi"/>
+          <w:color w:val="1F2328"/>
+        </w:rPr>
+        <w:t>: </w:t>
+      </w:r>
+      <w:hyperlink r:id="rId12" w:history="1">
+        <w:r>
+          <w:rPr>
+            <w:rStyle w:val="Hyperlink"/>
+            <w:rFonts w:asciiTheme="minorHAnsi" w:hAnsiTheme="minorHAnsi" w:cstheme="minorHAnsi"/>
+          </w:rPr>
+          <w:t>https://oceanexpert.org/institution/18936</w:t>
+        </w:r>
+      </w:hyperlink>
+      <w:r>
+        <w:rPr>
+          <w:rFonts w:asciiTheme="minorHAnsi" w:hAnsiTheme="minorHAnsi" w:cstheme="minorHAnsi"/>
+          <w:color w:val="1F2328"/>
+        </w:rPr>
+        <w:br/>
+        <w:t>OBIS Institute: </w:t>
+      </w:r>
+      <w:hyperlink r:id="rId13" w:history="1">
+        <w:r>
+          <w:rPr>
+            <w:rStyle w:val="Hyperlink"/>
+            <w:rFonts w:asciiTheme="minorHAnsi" w:hAnsiTheme="minorHAnsi" w:cstheme="minorHAnsi"/>
+          </w:rPr>
+          <w:t>https://obis.org/institute/18936</w:t>
+        </w:r>
+      </w:hyperlink>
+    </w:p>
+    <w:p>
+      <w:pPr>
+        <w:pStyle w:val="NormalWeb"/>
+        <w:shd w:val="clear" w:color="auto" w:fill="FFFFFF"/>
+        <w:spacing w:before="0" w:beforeAutospacing="0"/>
+        <w:rPr>
+          <w:rFonts w:asciiTheme="minorHAnsi" w:hAnsiTheme="minorHAnsi" w:cstheme="minorHAnsi"/>
+          <w:color w:val="1F2328"/>
+        </w:rPr>
+      </w:pPr>
+      <w:r>
+        <w:rPr>
+          <w:rStyle w:val="Emphasis"/>
+          <w:rFonts w:asciiTheme="minorHAnsi" w:hAnsiTheme="minorHAnsi" w:cstheme="minorHAnsi"/>
+          <w:color w:val="1F2328"/>
+        </w:rPr>
+        <w:t>Mid-Atlantic Coastal Ocean Observing System</w:t>
+      </w:r>
+      <w:r>
+        <w:rPr>
+          <w:rFonts w:asciiTheme="minorHAnsi" w:hAnsiTheme="minorHAnsi" w:cstheme="minorHAnsi"/>
+          <w:color w:val="1F2328"/>
+        </w:rPr>
+        <w:br/>
+      </w:r>
+      <w:proofErr w:type="spellStart"/>
+      <w:r>
+        <w:rPr>
+          <w:rFonts w:asciiTheme="minorHAnsi" w:hAnsiTheme="minorHAnsi" w:cstheme="minorHAnsi"/>
+          <w:color w:val="1F2328"/>
+        </w:rPr>
+        <w:t>OceanExpert</w:t>
+      </w:r>
+      <w:proofErr w:type="spellEnd"/>
+      <w:r>
+        <w:rPr>
+          <w:rFonts w:asciiTheme="minorHAnsi" w:hAnsiTheme="minorHAnsi" w:cstheme="minorHAnsi"/>
+          <w:color w:val="1F2328"/>
+        </w:rPr>
+        <w:t>:</w:t>
+      </w:r>
+      <w:r>
+        <w:rPr>
+          <w:rFonts w:asciiTheme="minorHAnsi" w:hAnsiTheme="minorHAnsi" w:cstheme="minorHAnsi"/>
+          <w:color w:val="1F2328"/>
+        </w:rPr>
+        <w:br/>
+        <w:t>OBIS Institute:</w:t>
+      </w:r>
+    </w:p>
+    <w:p>
+      <w:pPr>
+        <w:pStyle w:val="NormalWeb"/>
+        <w:shd w:val="clear" w:color="auto" w:fill="FFFFFF"/>
+        <w:spacing w:before="0" w:beforeAutospacing="0"/>
+        <w:rPr>
+          <w:rFonts w:asciiTheme="minorHAnsi" w:hAnsiTheme="minorHAnsi" w:cstheme="minorHAnsi"/>
+          <w:color w:val="1F2328"/>
+        </w:rPr>
+      </w:pPr>
+      <w:r>
+        <w:rPr>
+          <w:rStyle w:val="Emphasis"/>
+          <w:rFonts w:asciiTheme="minorHAnsi" w:hAnsiTheme="minorHAnsi" w:cstheme="minorHAnsi"/>
+          <w:color w:val="1F2328"/>
+        </w:rPr>
+        <w:t>Northeastern Regional Association of Coastal Ocean Observing Systems</w:t>
+      </w:r>
+      <w:r>
+        <w:rPr>
+          <w:rFonts w:asciiTheme="minorHAnsi" w:hAnsiTheme="minorHAnsi" w:cstheme="minorHAnsi"/>
+          <w:color w:val="1F2328"/>
+        </w:rPr>
+        <w:t> </w:t>
+      </w:r>
+      <w:proofErr w:type="spellStart"/>
+      <w:r>
+        <w:rPr>
+          <w:rFonts w:asciiTheme="minorHAnsi" w:hAnsiTheme="minorHAnsi" w:cstheme="minorHAnsi"/>
+          <w:color w:val="1F2328"/>
+        </w:rPr>
+        <w:t>OceanExpert</w:t>
+      </w:r>
+      <w:proofErr w:type="spellEnd"/>
+      <w:r>
+        <w:rPr>
+          <w:rFonts w:asciiTheme="minorHAnsi" w:hAnsiTheme="minorHAnsi" w:cstheme="minorHAnsi"/>
+          <w:color w:val="1F2328"/>
+        </w:rPr>
+        <w:t>: </w:t>
+      </w:r>
+      <w:hyperlink r:id="rId14" w:history="1">
+        <w:r>
+          <w:rPr>
+            <w:rStyle w:val="Hyperlink"/>
+            <w:rFonts w:asciiTheme="minorHAnsi" w:hAnsiTheme="minorHAnsi" w:cstheme="minorHAnsi"/>
+          </w:rPr>
+          <w:t>https://oceanexpert.org/institution/18301</w:t>
+        </w:r>
+      </w:hyperlink>
+      <w:r>
+        <w:rPr>
+          <w:rFonts w:asciiTheme="minorHAnsi" w:hAnsiTheme="minorHAnsi" w:cstheme="minorHAnsi"/>
+          <w:color w:val="1F2328"/>
+        </w:rPr>
+        <w:br/>
+        <w:t>OBIS Institute: </w:t>
+      </w:r>
+      <w:hyperlink r:id="rId15" w:history="1">
+        <w:r>
+          <w:rPr>
+            <w:rStyle w:val="Hyperlink"/>
+            <w:rFonts w:asciiTheme="minorHAnsi" w:hAnsiTheme="minorHAnsi" w:cstheme="minorHAnsi"/>
+          </w:rPr>
+          <w:t>https://obis.org/institute/18301</w:t>
+        </w:r>
+      </w:hyperlink>
+    </w:p>
+    <w:p>
+      <w:pPr>
+        <w:pStyle w:val="NormalWeb"/>
+        <w:shd w:val="clear" w:color="auto" w:fill="FFFFFF"/>
+        <w:spacing w:before="0" w:beforeAutospacing="0"/>
+        <w:rPr>
+          <w:rFonts w:asciiTheme="minorHAnsi" w:hAnsiTheme="minorHAnsi" w:cstheme="minorHAnsi"/>
+          <w:color w:val="1F2328"/>
+        </w:rPr>
+      </w:pPr>
+      <w:r>
+        <w:rPr>
+          <w:rStyle w:val="Emphasis"/>
+          <w:rFonts w:asciiTheme="minorHAnsi" w:hAnsiTheme="minorHAnsi" w:cstheme="minorHAnsi"/>
+          <w:color w:val="1F2328"/>
+        </w:rPr>
+        <w:t>Northwest Association of Networked Ocean Observing Systems</w:t>
+      </w:r>
+      <w:r>
+        <w:rPr>
+          <w:rFonts w:asciiTheme="minorHAnsi" w:hAnsiTheme="minorHAnsi" w:cstheme="minorHAnsi"/>
+          <w:color w:val="1F2328"/>
+        </w:rPr>
+        <w:br/>
+      </w:r>
+      <w:proofErr w:type="spellStart"/>
+      <w:r>
+        <w:rPr>
+          <w:rFonts w:asciiTheme="minorHAnsi" w:hAnsiTheme="minorHAnsi" w:cstheme="minorHAnsi"/>
+          <w:color w:val="1F2328"/>
+        </w:rPr>
+        <w:t>OceanExpert</w:t>
+      </w:r>
+      <w:proofErr w:type="spellEnd"/>
+      <w:r>
+        <w:rPr>
+          <w:rFonts w:asciiTheme="minorHAnsi" w:hAnsiTheme="minorHAnsi" w:cstheme="minorHAnsi"/>
+          <w:color w:val="1F2328"/>
+        </w:rPr>
+        <w:t>:</w:t>
+      </w:r>
+      <w:r>
+        <w:rPr>
+          <w:rFonts w:asciiTheme="minorHAnsi" w:hAnsiTheme="minorHAnsi" w:cstheme="minorHAnsi"/>
+          <w:color w:val="1F2328"/>
+        </w:rPr>
+        <w:br/>
+        <w:t>OBIS Institute:</w:t>
+      </w:r>
+    </w:p>
+    <w:p>
+      <w:pPr>
+        <w:pStyle w:val="NormalWeb"/>
+        <w:shd w:val="clear" w:color="auto" w:fill="FFFFFF"/>
+        <w:spacing w:before="0" w:beforeAutospacing="0"/>
+        <w:rPr>
+          <w:rFonts w:asciiTheme="minorHAnsi" w:hAnsiTheme="minorHAnsi" w:cstheme="minorHAnsi"/>
+          <w:color w:val="1F2328"/>
+        </w:rPr>
+      </w:pPr>
+      <w:r>
+        <w:rPr>
+          <w:rStyle w:val="Emphasis"/>
+          <w:rFonts w:asciiTheme="minorHAnsi" w:hAnsiTheme="minorHAnsi" w:cstheme="minorHAnsi"/>
+          <w:color w:val="1F2328"/>
+        </w:rPr>
+        <w:t>Pacific Islands Ocean Observing System</w:t>
+      </w:r>
+      <w:r>
+        <w:rPr>
+          <w:rFonts w:asciiTheme="minorHAnsi" w:hAnsiTheme="minorHAnsi" w:cstheme="minorHAnsi"/>
+          <w:color w:val="1F2328"/>
+        </w:rPr>
+        <w:br/>
+      </w:r>
+      <w:proofErr w:type="spellStart"/>
+      <w:r>
+        <w:rPr>
+          <w:rFonts w:asciiTheme="minorHAnsi" w:hAnsiTheme="minorHAnsi" w:cstheme="minorHAnsi"/>
+          <w:color w:val="1F2328"/>
+        </w:rPr>
+        <w:t>OceanExpert</w:t>
+      </w:r>
+      <w:proofErr w:type="spellEnd"/>
+      <w:r>
+        <w:rPr>
+          <w:rFonts w:asciiTheme="minorHAnsi" w:hAnsiTheme="minorHAnsi" w:cstheme="minorHAnsi"/>
+          <w:color w:val="1F2328"/>
+        </w:rPr>
+        <w:t>: </w:t>
+      </w:r>
+      <w:hyperlink r:id="rId16" w:history="1">
+        <w:r>
+          <w:rPr>
+            <w:rStyle w:val="Hyperlink"/>
+            <w:rFonts w:asciiTheme="minorHAnsi" w:hAnsiTheme="minorHAnsi" w:cstheme="minorHAnsi"/>
+          </w:rPr>
+          <w:t>https://oceanexpert.org/institution/20188</w:t>
+        </w:r>
+      </w:hyperlink>
+      <w:r>
+        <w:rPr>
+          <w:rFonts w:asciiTheme="minorHAnsi" w:hAnsiTheme="minorHAnsi" w:cstheme="minorHAnsi"/>
+          <w:color w:val="1F2328"/>
+        </w:rPr>
+        <w:br/>
+        <w:t>OBIS Institute: </w:t>
+      </w:r>
+      <w:hyperlink r:id="rId17" w:history="1">
+        <w:r>
+          <w:rPr>
+            <w:rStyle w:val="Hyperlink"/>
+            <w:rFonts w:asciiTheme="minorHAnsi" w:hAnsiTheme="minorHAnsi" w:cstheme="minorHAnsi"/>
+          </w:rPr>
+          <w:t>https://obis.org/institute/20188</w:t>
+        </w:r>
+      </w:hyperlink>
+    </w:p>
+    <w:p>
+      <w:pPr>
+        <w:pStyle w:val="NormalWeb"/>
+        <w:shd w:val="clear" w:color="auto" w:fill="FFFFFF"/>
+        <w:spacing w:before="0" w:beforeAutospacing="0"/>
+        <w:rPr>
+          <w:rFonts w:asciiTheme="minorHAnsi" w:hAnsiTheme="minorHAnsi" w:cstheme="minorHAnsi"/>
+          <w:color w:val="1F2328"/>
+        </w:rPr>
+      </w:pPr>
+      <w:r>
+        <w:rPr>
+          <w:rStyle w:val="Emphasis"/>
+          <w:rFonts w:asciiTheme="minorHAnsi" w:hAnsiTheme="minorHAnsi" w:cstheme="minorHAnsi"/>
+          <w:color w:val="1F2328"/>
+        </w:rPr>
+        <w:t>Southern California Coastal Ocean Observing System</w:t>
+      </w:r>
+      <w:r>
+        <w:rPr>
+          <w:rFonts w:asciiTheme="minorHAnsi" w:hAnsiTheme="minorHAnsi" w:cstheme="minorHAnsi"/>
+          <w:color w:val="1F2328"/>
+        </w:rPr>
+        <w:br/>
+      </w:r>
+      <w:proofErr w:type="spellStart"/>
+      <w:r>
+        <w:rPr>
+          <w:rFonts w:asciiTheme="minorHAnsi" w:hAnsiTheme="minorHAnsi" w:cstheme="minorHAnsi"/>
+          <w:color w:val="1F2328"/>
+        </w:rPr>
+        <w:t>OceanExpert</w:t>
+      </w:r>
+      <w:proofErr w:type="spellEnd"/>
+      <w:r>
+        <w:rPr>
+          <w:rFonts w:asciiTheme="minorHAnsi" w:hAnsiTheme="minorHAnsi" w:cstheme="minorHAnsi"/>
+          <w:color w:val="1F2328"/>
+        </w:rPr>
+        <w:t>:</w:t>
+      </w:r>
+      <w:r>
+        <w:rPr>
+          <w:rFonts w:asciiTheme="minorHAnsi" w:hAnsiTheme="minorHAnsi" w:cstheme="minorHAnsi"/>
+          <w:color w:val="1F2328"/>
+        </w:rPr>
+        <w:br/>
+        <w:t>OBIS Institute:</w:t>
+      </w:r>
+    </w:p>
+    <w:p>
+      <w:pPr>
+        <w:pStyle w:val="NormalWeb"/>
+        <w:shd w:val="clear" w:color="auto" w:fill="FFFFFF"/>
+        <w:spacing w:before="0" w:beforeAutospacing="0"/>
+        <w:rPr>
+          <w:rFonts w:asciiTheme="minorHAnsi" w:hAnsiTheme="minorHAnsi" w:cstheme="minorHAnsi"/>
+          <w:color w:val="1F2328"/>
+        </w:rPr>
+      </w:pPr>
+      <w:bookmarkStart w:id="0" w:name="_Hlk176875761"/>
+      <w:r>
+        <w:rPr>
+          <w:rStyle w:val="Emphasis"/>
+          <w:rFonts w:asciiTheme="minorHAnsi" w:hAnsiTheme="minorHAnsi" w:cstheme="minorHAnsi"/>
+          <w:color w:val="1F2328"/>
+        </w:rPr>
+        <w:lastRenderedPageBreak/>
+        <w:t>Southeast Coastal Ocean Observing System</w:t>
+      </w:r>
+      <w:r>
+        <w:rPr>
+          <w:rFonts w:asciiTheme="minorHAnsi" w:hAnsiTheme="minorHAnsi" w:cstheme="minorHAnsi"/>
+          <w:color w:val="1F2328"/>
+        </w:rPr>
+        <w:br/>
+      </w:r>
+      <w:proofErr w:type="spellStart"/>
+      <w:r>
+        <w:rPr>
+          <w:rFonts w:asciiTheme="minorHAnsi" w:hAnsiTheme="minorHAnsi" w:cstheme="minorHAnsi"/>
+          <w:color w:val="1F2328"/>
+        </w:rPr>
+        <w:t>OceanExpert</w:t>
+      </w:r>
+      <w:proofErr w:type="spellEnd"/>
+      <w:r>
+        <w:rPr>
+          <w:rFonts w:asciiTheme="minorHAnsi" w:hAnsiTheme="minorHAnsi" w:cstheme="minorHAnsi"/>
+          <w:color w:val="1F2328"/>
+        </w:rPr>
+        <w:t>: </w:t>
+      </w:r>
+      <w:hyperlink r:id="rId18" w:history="1">
+        <w:r>
+          <w:rPr>
+            <w:rStyle w:val="Hyperlink"/>
+            <w:rFonts w:asciiTheme="minorHAnsi" w:hAnsiTheme="minorHAnsi" w:cstheme="minorHAnsi"/>
+          </w:rPr>
+          <w:t>https://oceanexpert.org/institution/20875</w:t>
+        </w:r>
+      </w:hyperlink>
+      <w:r>
+        <w:rPr>
+          <w:rFonts w:asciiTheme="minorHAnsi" w:hAnsiTheme="minorHAnsi" w:cstheme="minorHAnsi"/>
+          <w:color w:val="1F2328"/>
+        </w:rPr>
+        <w:br/>
+        <w:t>OBIS Institute: </w:t>
+      </w:r>
+      <w:hyperlink r:id="rId19" w:history="1">
+        <w:r>
+          <w:rPr>
+            <w:rStyle w:val="Hyperlink"/>
+            <w:rFonts w:asciiTheme="minorHAnsi" w:hAnsiTheme="minorHAnsi" w:cstheme="minorHAnsi"/>
+          </w:rPr>
+          <w:t>https://obis.org/institute/20875</w:t>
+        </w:r>
+      </w:hyperlink>
+    </w:p>
+    <w:bookmarkEnd w:id="0"/>
+    <w:p>
+      <w:pPr>
+        <w:pStyle w:val="Heading3"/>
+      </w:pPr>
+      <w:r>
+        <w:t>For U.S. MBON Datasets</w:t>
+      </w:r>
+    </w:p>
+    <w:p>
+      <w:r>
+        <w:t xml:space="preserve">All US MBON affiliated datasets should include at least one Associated Party which is affiliated with US MBON. This allows the dataset to show up on the US MBON institute dashboard. The metrics for your dataset will be tracked and added to this dashboard. This is possible because US MBON has an </w:t>
+      </w:r>
+      <w:proofErr w:type="spellStart"/>
+      <w:r>
+        <w:t>OceanExpert</w:t>
+      </w:r>
+      <w:proofErr w:type="spellEnd"/>
+      <w:r>
+        <w:t xml:space="preserve"> institution which will link the various datasets together in the institute page.</w:t>
+      </w:r>
+    </w:p>
+    <w:p>
+      <w:r>
+        <w:rPr>
+          <w:i/>
+          <w:iCs/>
+        </w:rPr>
+        <w:t>United States Marine Biodiversity Observation Network</w:t>
+      </w:r>
+      <w:r>
+        <w:br/>
+      </w:r>
+      <w:proofErr w:type="spellStart"/>
+      <w:r>
+        <w:t>OceanExpert</w:t>
+      </w:r>
+      <w:proofErr w:type="spellEnd"/>
+      <w:r>
+        <w:t>: </w:t>
+      </w:r>
+      <w:hyperlink r:id="rId20" w:history="1">
+        <w:r>
+          <w:rPr>
+            <w:rStyle w:val="Hyperlink"/>
+          </w:rPr>
+          <w:t>https://oceanexpert.org/institution/23070</w:t>
+        </w:r>
+      </w:hyperlink>
+      <w:r>
+        <w:br/>
+        <w:t>OBIS Institute: </w:t>
+      </w:r>
+      <w:hyperlink r:id="rId21" w:history="1">
+        <w:r>
+          <w:rPr>
+            <w:rStyle w:val="Hyperlink"/>
+          </w:rPr>
+          <w:t>https://obis.org/institute/23070</w:t>
+        </w:r>
+      </w:hyperlink>
+    </w:p>
+    <w:p>
+      <w:pPr>
         <w:pStyle w:val="Heading2"/>
       </w:pPr>
       <w:r>
@@ -329,6 +1109,29 @@
     </w:p>
     <w:p>
       <w:pPr>
+        <w:pStyle w:val="Heading3"/>
+      </w:pPr>
+      <w:r>
+        <w:t>For U.S. MBON Projects</w:t>
+      </w:r>
+    </w:p>
+    <w:p>
+      <w:r>
+        <w:t>Use this statement for </w:t>
+      </w:r>
+      <w:r>
+        <w:rPr>
+          <w:b/>
+          <w:bCs/>
+        </w:rPr>
+        <w:t>Funding:</w:t>
+      </w:r>
+      <w:r>
+        <w:t> This work was supported by the U.S. Marine Biodiversity Observation Network (MBON) co-organized by NOAA, NASA, BOEM, and ONR through the National Oceanographic Partnership Program (NOPP) [(add AGENCY grant # here if required/preferred)].</w:t>
+      </w:r>
+    </w:p>
+    <w:p>
+      <w:pPr>
         <w:pStyle w:val="Heading2"/>
       </w:pPr>
       <w:r>
@@ -383,6 +1186,7 @@
     </w:p>
     <w:p>
       <w:r>
+        <w:lastRenderedPageBreak/>
         <w:t>Bibliographic Citations:</w:t>
       </w:r>
     </w:p>
@@ -448,7 +1252,6 @@
     </w:p>
     <w:p>
       <w:r>
-        <w:lastRenderedPageBreak/>
         <w:t>Purpose:</w:t>
       </w:r>
     </w:p>
@@ -475,6 +1278,126 @@
     </w:sectPr>
   </w:body>
 </w:document>
+</file>
+
+<file path=word/numbering.xml><?xml version="1.0" encoding="utf-8"?>
+<w:numbering xmlns:wpc="http://schemas.microsoft.com/office/word/2010/wordprocessingCanvas" xmlns:cx="http://schemas.microsoft.com/office/drawing/2014/chartex" xmlns:cx1="http://schemas.microsoft.com/office/drawing/2015/9/8/chartex" xmlns:cx2="http://schemas.microsoft.com/office/drawing/2015/10/21/chartex" xmlns:cx3="http://schemas.microsoft.com/office/drawing/2016/5/9/chartex" xmlns:cx4="http://schemas.microsoft.com/office/drawing/2016/5/10/chartex" xmlns:cx5="http://schemas.microsoft.com/office/drawing/2016/5/11/chartex" xmlns:cx6="http://schemas.microsoft.com/office/drawing/2016/5/12/chartex" xmlns:cx7="http://schemas.microsoft.com/office/drawing/2016/5/13/chartex" xmlns:cx8="http://schemas.microsoft.com/office/drawing/2016/5/14/chartex" xmlns:mc="http://schemas.openxmlformats.org/markup-compatibility/2006" xmlns:aink="http://schemas.microsoft.com/office/drawing/2016/ink" xmlns:am3d="http://schemas.microsoft.com/office/drawing/2017/model3d" xmlns:o="urn:schemas-microsoft-com:office:office" xmlns:r="http://schemas.openxmlformats.org/officeDocument/2006/relationships" xmlns:m="http://schemas.openxmlformats.org/officeDocument/2006/math" xmlns:v="urn:schemas-microsoft-com:vml" xmlns:wp14="http://schemas.microsoft.com/office/word/2010/wordprocessingDrawing" xmlns:wp="http://schemas.openxmlformats.org/drawingml/2006/wordprocessingDrawing" xmlns:w10="urn:schemas-microsoft-com:office:word" xmlns:w="http://schemas.openxmlformats.org/wordprocessingml/2006/main" xmlns:w14="http://schemas.microsoft.com/office/word/2010/wordml" xmlns:w15="http://schemas.microsoft.com/office/word/2012/wordml" xmlns:w16cex="http://schemas.microsoft.com/office/word/2018/wordml/cex" xmlns:w16cid="http://schemas.microsoft.com/office/word/2016/wordml/cid" xmlns:w16="http://schemas.microsoft.com/office/word/2018/wordml" xmlns:w16sdtdh="http://schemas.microsoft.com/office/word/2020/wordml/sdtdatahash" xmlns:w16se="http://schemas.microsoft.com/office/word/2015/wordml/symex" xmlns:wpg="http://schemas.microsoft.com/office/word/2010/wordprocessingGroup" xmlns:wpi="http://schemas.microsoft.com/office/word/2010/wordprocessingInk" xmlns:wne="http://schemas.microsoft.com/office/word/2006/wordml" xmlns:wps="http://schemas.microsoft.com/office/word/2010/wordprocessingShape" mc:Ignorable="w14 w15 w16se w16cid w16 w16cex w16sdtdh wp14">
+  <w:abstractNum w:abstractNumId="0" w15:restartNumberingAfterBreak="0">
+    <w:nsid w:val="31DA4090"/>
+    <w:multiLevelType w:val="hybridMultilevel"/>
+    <w:tmpl w:val="9A80C648"/>
+    <w:lvl w:ilvl="0" w:tplc="597A2E24">
+      <w:numFmt w:val="bullet"/>
+      <w:lvlText w:val="-"/>
+      <w:lvlJc w:val="left"/>
+      <w:pPr>
+        <w:ind w:left="720" w:hanging="360"/>
+      </w:pPr>
+      <w:rPr>
+        <w:rFonts w:ascii="Calibri" w:eastAsiaTheme="minorHAnsi" w:hAnsi="Calibri" w:cs="Calibri" w:hint="default"/>
+      </w:rPr>
+    </w:lvl>
+    <w:lvl w:ilvl="1" w:tplc="04090003" w:tentative="1">
+      <w:start w:val="1"/>
+      <w:numFmt w:val="bullet"/>
+      <w:lvlText w:val="o"/>
+      <w:lvlJc w:val="left"/>
+      <w:pPr>
+        <w:ind w:left="1440" w:hanging="360"/>
+      </w:pPr>
+      <w:rPr>
+        <w:rFonts w:ascii="Courier New" w:hAnsi="Courier New" w:cs="Courier New" w:hint="default"/>
+      </w:rPr>
+    </w:lvl>
+    <w:lvl w:ilvl="2" w:tplc="04090005" w:tentative="1">
+      <w:start w:val="1"/>
+      <w:numFmt w:val="bullet"/>
+      <w:lvlText w:val=""/>
+      <w:lvlJc w:val="left"/>
+      <w:pPr>
+        <w:ind w:left="2160" w:hanging="360"/>
+      </w:pPr>
+      <w:rPr>
+        <w:rFonts w:ascii="Wingdings" w:hAnsi="Wingdings" w:hint="default"/>
+      </w:rPr>
+    </w:lvl>
+    <w:lvl w:ilvl="3" w:tplc="04090001" w:tentative="1">
+      <w:start w:val="1"/>
+      <w:numFmt w:val="bullet"/>
+      <w:lvlText w:val=""/>
+      <w:lvlJc w:val="left"/>
+      <w:pPr>
+        <w:ind w:left="2880" w:hanging="360"/>
+      </w:pPr>
+      <w:rPr>
+        <w:rFonts w:ascii="Symbol" w:hAnsi="Symbol" w:hint="default"/>
+      </w:rPr>
+    </w:lvl>
+    <w:lvl w:ilvl="4" w:tplc="04090003" w:tentative="1">
+      <w:start w:val="1"/>
+      <w:numFmt w:val="bullet"/>
+      <w:lvlText w:val="o"/>
+      <w:lvlJc w:val="left"/>
+      <w:pPr>
+        <w:ind w:left="3600" w:hanging="360"/>
+      </w:pPr>
+      <w:rPr>
+        <w:rFonts w:ascii="Courier New" w:hAnsi="Courier New" w:cs="Courier New" w:hint="default"/>
+      </w:rPr>
+    </w:lvl>
+    <w:lvl w:ilvl="5" w:tplc="04090005" w:tentative="1">
+      <w:start w:val="1"/>
+      <w:numFmt w:val="bullet"/>
+      <w:lvlText w:val=""/>
+      <w:lvlJc w:val="left"/>
+      <w:pPr>
+        <w:ind w:left="4320" w:hanging="360"/>
+      </w:pPr>
+      <w:rPr>
+        <w:rFonts w:ascii="Wingdings" w:hAnsi="Wingdings" w:hint="default"/>
+      </w:rPr>
+    </w:lvl>
+    <w:lvl w:ilvl="6" w:tplc="04090001" w:tentative="1">
+      <w:start w:val="1"/>
+      <w:numFmt w:val="bullet"/>
+      <w:lvlText w:val=""/>
+      <w:lvlJc w:val="left"/>
+      <w:pPr>
+        <w:ind w:left="5040" w:hanging="360"/>
+      </w:pPr>
+      <w:rPr>
+        <w:rFonts w:ascii="Symbol" w:hAnsi="Symbol" w:hint="default"/>
+      </w:rPr>
+    </w:lvl>
+    <w:lvl w:ilvl="7" w:tplc="04090003" w:tentative="1">
+      <w:start w:val="1"/>
+      <w:numFmt w:val="bullet"/>
+      <w:lvlText w:val="o"/>
+      <w:lvlJc w:val="left"/>
+      <w:pPr>
+        <w:ind w:left="5760" w:hanging="360"/>
+      </w:pPr>
+      <w:rPr>
+        <w:rFonts w:ascii="Courier New" w:hAnsi="Courier New" w:cs="Courier New" w:hint="default"/>
+      </w:rPr>
+    </w:lvl>
+    <w:lvl w:ilvl="8" w:tplc="04090005" w:tentative="1">
+      <w:start w:val="1"/>
+      <w:numFmt w:val="bullet"/>
+      <w:lvlText w:val=""/>
+      <w:lvlJc w:val="left"/>
+      <w:pPr>
+        <w:ind w:left="6480" w:hanging="360"/>
+      </w:pPr>
+      <w:rPr>
+        <w:rFonts w:ascii="Wingdings" w:hAnsi="Wingdings" w:hint="default"/>
+      </w:rPr>
+    </w:lvl>
+  </w:abstractNum>
+  <w:num w:numId="1">
+    <w:abstractNumId w:val="0"/>
+  </w:num>
+</w:numbering>
 </file>
 
 <file path=word/styles.xml><?xml version="1.0" encoding="utf-8"?>
@@ -875,6 +1798,7 @@
   <w:style w:type="paragraph" w:default="1" w:styleId="Normal">
     <w:name w:val="Normal"/>
     <w:qFormat/>
+    <w:rsid w:val="00A6379D"/>
   </w:style>
   <w:style w:type="paragraph" w:styleId="Heading1">
     <w:name w:val="heading 1"/>
@@ -944,7 +1868,6 @@
   <w:style w:type="character" w:default="1" w:styleId="DefaultParagraphFont">
     <w:name w:val="Default Paragraph Font"/>
     <w:uiPriority w:val="1"/>
-    <w:semiHidden/>
     <w:unhideWhenUsed/>
   </w:style>
   <w:style w:type="table" w:default="1" w:styleId="TableNormal">
@@ -1028,6 +1951,54 @@
     <w:rPr>
       <w:color w:val="605E5C"/>
       <w:shd w:val="clear" w:color="auto" w:fill="E1DFDD"/>
+    </w:rPr>
+  </w:style>
+  <w:style w:type="paragraph" w:styleId="ListParagraph">
+    <w:name w:val="List Paragraph"/>
+    <w:basedOn w:val="Normal"/>
+    <w:uiPriority w:val="34"/>
+    <w:qFormat/>
+    <w:rsid w:val="000532F0"/>
+    <w:pPr>
+      <w:ind w:left="720"/>
+      <w:contextualSpacing/>
+    </w:pPr>
+  </w:style>
+  <w:style w:type="character" w:styleId="Strong">
+    <w:name w:val="Strong"/>
+    <w:basedOn w:val="DefaultParagraphFont"/>
+    <w:uiPriority w:val="22"/>
+    <w:qFormat/>
+    <w:rsid w:val="000532F0"/>
+    <w:rPr>
+      <w:b/>
+      <w:bCs/>
+    </w:rPr>
+  </w:style>
+  <w:style w:type="paragraph" w:styleId="NormalWeb">
+    <w:name w:val="Normal (Web)"/>
+    <w:basedOn w:val="Normal"/>
+    <w:uiPriority w:val="99"/>
+    <w:unhideWhenUsed/>
+    <w:rsid w:val="005F59F8"/>
+    <w:pPr>
+      <w:spacing w:before="100" w:beforeAutospacing="1" w:after="100" w:afterAutospacing="1" w:line="240" w:lineRule="auto"/>
+    </w:pPr>
+    <w:rPr>
+      <w:rFonts w:ascii="Times New Roman" w:eastAsia="Times New Roman" w:hAnsi="Times New Roman" w:cs="Times New Roman"/>
+      <w:sz w:val="24"/>
+      <w:szCs w:val="24"/>
+    </w:rPr>
+  </w:style>
+  <w:style w:type="character" w:styleId="Emphasis">
+    <w:name w:val="Emphasis"/>
+    <w:basedOn w:val="DefaultParagraphFont"/>
+    <w:uiPriority w:val="20"/>
+    <w:qFormat/>
+    <w:rsid w:val="005F59F8"/>
+    <w:rPr>
+      <w:i/>
+      <w:iCs/>
     </w:rPr>
   </w:style>
 </w:styles>

</xml_diff>